<commit_message>
Quick update on Crit B
</commit_message>
<xml_diff>
--- a/Documentation/CriterionB/Design.docx
+++ b/Documentation/CriterionB/Design.docx
@@ -63,6 +63,14 @@
         <w:tab/>
         <w:t xml:space="preserve"> </w:t>
       </w:r>
+      <w:r>
+        <w:rPr>
+          <w:rFonts w:asciiTheme="minorHAnsi" w:hAnsiTheme="minorHAnsi" w:cstheme="minorHAnsi"/>
+          <w:sz w:val="24"/>
+          <w:szCs w:val="24"/>
+        </w:rPr>
+        <w:t>Algorithm:</w:t>
+      </w:r>
       <w:bookmarkStart w:id="0" w:name="_GoBack"/>
       <w:bookmarkEnd w:id="0"/>
     </w:p>
@@ -113,7 +121,33 @@
           <w:sz w:val="24"/>
           <w:szCs w:val="24"/>
         </w:rPr>
-        <w:t>Text</w:t>
+        <w:t>List of materials</w:t>
+      </w:r>
+      <w:r>
+        <w:rPr>
+          <w:rFonts w:asciiTheme="minorHAnsi" w:hAnsiTheme="minorHAnsi" w:cstheme="minorHAnsi"/>
+          <w:sz w:val="24"/>
+          <w:szCs w:val="24"/>
+        </w:rPr>
+        <w:tab/>
+      </w:r>
+    </w:p>
+    <w:p>
+      <w:pPr>
+        <w:spacing w:after="99"/>
+        <w:rPr>
+          <w:rFonts w:asciiTheme="minorHAnsi" w:hAnsiTheme="minorHAnsi" w:cstheme="minorHAnsi"/>
+          <w:sz w:val="24"/>
+          <w:szCs w:val="24"/>
+        </w:rPr>
+      </w:pPr>
+      <w:r>
+        <w:rPr>
+          <w:rFonts w:asciiTheme="minorHAnsi" w:hAnsiTheme="minorHAnsi" w:cstheme="minorHAnsi"/>
+          <w:sz w:val="24"/>
+          <w:szCs w:val="24"/>
+        </w:rPr>
+        <w:t>Circuit Diagram</w:t>
       </w:r>
     </w:p>
     <w:sectPr>

</xml_diff>

<commit_message>
Added List of Materials
</commit_message>
<xml_diff>
--- a/Documentation/CriterionB/Design.docx
+++ b/Documentation/CriterionB/Design.docx
@@ -4,7 +4,7 @@
   <w:body>
     <w:p>
       <w:pPr>
-        <w:spacing w:after="0" w:line="360" w:lineRule="auto"/>
+        <w:spacing w:after="0" w:line="240" w:lineRule="auto"/>
         <w:jc w:val="center"/>
         <w:rPr>
           <w:rFonts w:asciiTheme="minorHAnsi" w:hAnsiTheme="minorHAnsi" w:cstheme="minorHAnsi"/>
@@ -25,7 +25,7 @@
     </w:p>
     <w:p>
       <w:pPr>
-        <w:spacing w:after="99"/>
+        <w:spacing w:after="99" w:line="240" w:lineRule="auto"/>
         <w:rPr>
           <w:rFonts w:asciiTheme="minorHAnsi" w:hAnsiTheme="minorHAnsi" w:cstheme="minorHAnsi"/>
           <w:b/>
@@ -47,7 +47,7 @@
     </w:p>
     <w:p>
       <w:pPr>
-        <w:spacing w:after="99"/>
+        <w:spacing w:after="99" w:line="240" w:lineRule="auto"/>
         <w:rPr>
           <w:rFonts w:asciiTheme="minorHAnsi" w:hAnsiTheme="minorHAnsi" w:cstheme="minorHAnsi"/>
           <w:sz w:val="24"/>
@@ -73,7 +73,7 @@
     </w:p>
     <w:p>
       <w:pPr>
-        <w:spacing w:after="99"/>
+        <w:spacing w:after="99" w:line="240" w:lineRule="auto"/>
         <w:rPr>
           <w:rFonts w:asciiTheme="minorHAnsi" w:hAnsiTheme="minorHAnsi" w:cstheme="minorHAnsi"/>
           <w:sz w:val="24"/>
@@ -83,7 +83,7 @@
     </w:p>
     <w:p>
       <w:pPr>
-        <w:spacing w:after="99"/>
+        <w:spacing w:after="99" w:line="240" w:lineRule="auto"/>
         <w:jc w:val="center"/>
         <w:rPr>
           <w:rFonts w:asciiTheme="minorHAnsi" w:hAnsiTheme="minorHAnsi" w:cstheme="minorHAnsi"/>
@@ -143,7 +143,7 @@
     </w:p>
     <w:p>
       <w:pPr>
-        <w:spacing w:after="99"/>
+        <w:spacing w:after="99" w:line="240" w:lineRule="auto"/>
         <w:rPr>
           <w:rFonts w:asciiTheme="minorHAnsi" w:hAnsiTheme="minorHAnsi" w:cstheme="minorHAnsi"/>
           <w:sz w:val="24"/>
@@ -153,7 +153,7 @@
     </w:p>
     <w:p>
       <w:pPr>
-        <w:spacing w:after="99"/>
+        <w:spacing w:after="99" w:line="240" w:lineRule="auto"/>
         <w:rPr>
           <w:rFonts w:asciiTheme="minorHAnsi" w:hAnsiTheme="minorHAnsi" w:cstheme="minorHAnsi"/>
           <w:sz w:val="24"/>
@@ -171,7 +171,7 @@
     </w:p>
     <w:p>
       <w:pPr>
-        <w:spacing w:after="99"/>
+        <w:spacing w:after="99" w:line="240" w:lineRule="auto"/>
         <w:rPr>
           <w:rFonts w:asciiTheme="minorHAnsi" w:hAnsiTheme="minorHAnsi" w:cstheme="minorHAnsi"/>
           <w:sz w:val="24"/>
@@ -181,7 +181,7 @@
     </w:p>
     <w:p>
       <w:pPr>
-        <w:spacing w:after="99"/>
+        <w:spacing w:after="99" w:line="240" w:lineRule="auto"/>
         <w:jc w:val="center"/>
         <w:rPr>
           <w:rFonts w:asciiTheme="minorHAnsi" w:hAnsiTheme="minorHAnsi" w:cstheme="minorHAnsi"/>
@@ -241,7 +241,7 @@
     </w:p>
     <w:p>
       <w:pPr>
-        <w:spacing w:after="99"/>
+        <w:spacing w:after="99" w:line="240" w:lineRule="auto"/>
         <w:rPr>
           <w:rFonts w:asciiTheme="minorHAnsi" w:hAnsiTheme="minorHAnsi" w:cstheme="minorHAnsi"/>
           <w:sz w:val="24"/>
@@ -251,7 +251,7 @@
     </w:p>
     <w:p>
       <w:pPr>
-        <w:spacing w:after="99"/>
+        <w:spacing w:after="99" w:line="240" w:lineRule="auto"/>
         <w:rPr>
           <w:rFonts w:asciiTheme="minorHAnsi" w:hAnsiTheme="minorHAnsi" w:cstheme="minorHAnsi"/>
           <w:sz w:val="24"/>
@@ -269,7 +269,7 @@
     </w:p>
     <w:p>
       <w:pPr>
-        <w:spacing w:after="99"/>
+        <w:spacing w:after="99" w:line="240" w:lineRule="auto"/>
         <w:rPr>
           <w:rFonts w:asciiTheme="minorHAnsi" w:hAnsiTheme="minorHAnsi" w:cstheme="minorHAnsi"/>
           <w:sz w:val="24"/>
@@ -279,7 +279,7 @@
     </w:p>
     <w:p>
       <w:pPr>
-        <w:spacing w:after="99"/>
+        <w:spacing w:after="99" w:line="240" w:lineRule="auto"/>
         <w:jc w:val="center"/>
         <w:rPr>
           <w:rFonts w:asciiTheme="minorHAnsi" w:hAnsiTheme="minorHAnsi" w:cstheme="minorHAnsi"/>
@@ -340,19 +340,17 @@
     </w:p>
     <w:p>
       <w:pPr>
-        <w:spacing w:after="99"/>
+        <w:spacing w:after="99" w:line="240" w:lineRule="auto"/>
         <w:rPr>
           <w:rFonts w:asciiTheme="minorHAnsi" w:hAnsiTheme="minorHAnsi" w:cstheme="minorHAnsi"/>
           <w:sz w:val="24"/>
           <w:szCs w:val="24"/>
         </w:rPr>
       </w:pPr>
-      <w:bookmarkStart w:id="0" w:name="_GoBack"/>
-      <w:bookmarkEnd w:id="0"/>
     </w:p>
     <w:p>
       <w:pPr>
-        <w:spacing w:after="99"/>
+        <w:spacing w:after="99" w:line="240" w:lineRule="auto"/>
         <w:rPr>
           <w:rFonts w:asciiTheme="minorHAnsi" w:hAnsiTheme="minorHAnsi" w:cstheme="minorHAnsi"/>
           <w:b/>
@@ -374,7 +372,7 @@
     </w:p>
     <w:p>
       <w:pPr>
-        <w:spacing w:after="99"/>
+        <w:spacing w:after="99" w:line="240" w:lineRule="auto"/>
         <w:rPr>
           <w:rFonts w:asciiTheme="minorHAnsi" w:hAnsiTheme="minorHAnsi" w:cstheme="minorHAnsi"/>
           <w:sz w:val="24"/>
@@ -387,7 +385,7 @@
           <w:sz w:val="24"/>
           <w:szCs w:val="24"/>
         </w:rPr>
-        <w:t>List of materials</w:t>
+        <w:t>List of</w:t>
       </w:r>
       <w:r>
         <w:rPr>
@@ -395,12 +393,891 @@
           <w:sz w:val="24"/>
           <w:szCs w:val="24"/>
         </w:rPr>
-        <w:tab/>
+        <w:t xml:space="preserve"> Materials</w:t>
       </w:r>
     </w:p>
     <w:p>
       <w:pPr>
-        <w:spacing w:after="99"/>
+        <w:spacing w:after="99" w:line="240" w:lineRule="auto"/>
+        <w:rPr>
+          <w:rFonts w:asciiTheme="minorHAnsi" w:hAnsiTheme="minorHAnsi" w:cstheme="minorHAnsi"/>
+          <w:sz w:val="24"/>
+          <w:szCs w:val="24"/>
+        </w:rPr>
+      </w:pPr>
+    </w:p>
+    <w:tbl>
+      <w:tblPr>
+        <w:tblStyle w:val="TableGrid"/>
+        <w:tblW w:w="0" w:type="auto"/>
+        <w:tblLook w:val="04A0" w:firstRow="1" w:lastRow="0" w:firstColumn="1" w:lastColumn="0" w:noHBand="0" w:noVBand="1"/>
+      </w:tblPr>
+      <w:tblGrid>
+        <w:gridCol w:w="2337"/>
+        <w:gridCol w:w="2788"/>
+        <w:gridCol w:w="1096"/>
+        <w:gridCol w:w="3129"/>
+      </w:tblGrid>
+      <w:tr>
+        <w:tc>
+          <w:tcPr>
+            <w:tcW w:w="2337" w:type="dxa"/>
+          </w:tcPr>
+          <w:p>
+            <w:pPr>
+              <w:spacing w:after="99"/>
+              <w:rPr>
+                <w:rFonts w:asciiTheme="minorHAnsi" w:hAnsiTheme="minorHAnsi" w:cstheme="minorHAnsi"/>
+                <w:b/>
+                <w:sz w:val="24"/>
+                <w:szCs w:val="24"/>
+              </w:rPr>
+            </w:pPr>
+            <w:r>
+              <w:rPr>
+                <w:rFonts w:asciiTheme="minorHAnsi" w:hAnsiTheme="minorHAnsi" w:cstheme="minorHAnsi"/>
+                <w:b/>
+                <w:sz w:val="24"/>
+                <w:szCs w:val="24"/>
+              </w:rPr>
+              <w:t>Part Name</w:t>
+            </w:r>
+          </w:p>
+        </w:tc>
+        <w:tc>
+          <w:tcPr>
+            <w:tcW w:w="2788" w:type="dxa"/>
+          </w:tcPr>
+          <w:p>
+            <w:pPr>
+              <w:spacing w:after="99"/>
+              <w:rPr>
+                <w:rFonts w:asciiTheme="minorHAnsi" w:hAnsiTheme="minorHAnsi" w:cstheme="minorHAnsi"/>
+                <w:b/>
+                <w:sz w:val="24"/>
+                <w:szCs w:val="24"/>
+              </w:rPr>
+            </w:pPr>
+            <w:r>
+              <w:rPr>
+                <w:rFonts w:asciiTheme="minorHAnsi" w:hAnsiTheme="minorHAnsi" w:cstheme="minorHAnsi"/>
+                <w:b/>
+                <w:sz w:val="24"/>
+                <w:szCs w:val="24"/>
+              </w:rPr>
+              <w:t>Part Number (source)</w:t>
+            </w:r>
+          </w:p>
+        </w:tc>
+        <w:tc>
+          <w:tcPr>
+            <w:tcW w:w="1096" w:type="dxa"/>
+          </w:tcPr>
+          <w:p>
+            <w:pPr>
+              <w:spacing w:after="99"/>
+              <w:rPr>
+                <w:rFonts w:asciiTheme="minorHAnsi" w:hAnsiTheme="minorHAnsi" w:cstheme="minorHAnsi"/>
+                <w:b/>
+                <w:sz w:val="24"/>
+                <w:szCs w:val="24"/>
+              </w:rPr>
+            </w:pPr>
+            <w:r>
+              <w:rPr>
+                <w:rFonts w:asciiTheme="minorHAnsi" w:hAnsiTheme="minorHAnsi" w:cstheme="minorHAnsi"/>
+                <w:b/>
+                <w:sz w:val="24"/>
+                <w:szCs w:val="24"/>
+              </w:rPr>
+              <w:t>Quantity</w:t>
+            </w:r>
+          </w:p>
+        </w:tc>
+        <w:tc>
+          <w:tcPr>
+            <w:tcW w:w="3129" w:type="dxa"/>
+          </w:tcPr>
+          <w:p>
+            <w:pPr>
+              <w:spacing w:after="99"/>
+              <w:rPr>
+                <w:rFonts w:asciiTheme="minorHAnsi" w:hAnsiTheme="minorHAnsi" w:cstheme="minorHAnsi"/>
+                <w:b/>
+                <w:sz w:val="24"/>
+                <w:szCs w:val="24"/>
+              </w:rPr>
+            </w:pPr>
+            <w:r>
+              <w:rPr>
+                <w:rFonts w:asciiTheme="minorHAnsi" w:hAnsiTheme="minorHAnsi" w:cstheme="minorHAnsi"/>
+                <w:b/>
+                <w:sz w:val="24"/>
+                <w:szCs w:val="24"/>
+              </w:rPr>
+              <w:t>Purpose</w:t>
+            </w:r>
+          </w:p>
+        </w:tc>
+      </w:tr>
+      <w:tr>
+        <w:tc>
+          <w:tcPr>
+            <w:tcW w:w="2337" w:type="dxa"/>
+          </w:tcPr>
+          <w:p>
+            <w:pPr>
+              <w:spacing w:after="99"/>
+              <w:rPr>
+                <w:rFonts w:asciiTheme="minorHAnsi" w:hAnsiTheme="minorHAnsi" w:cstheme="minorHAnsi"/>
+                <w:sz w:val="24"/>
+                <w:szCs w:val="24"/>
+              </w:rPr>
+            </w:pPr>
+            <w:r>
+              <w:rPr>
+                <w:rFonts w:asciiTheme="minorHAnsi" w:hAnsiTheme="minorHAnsi" w:cstheme="minorHAnsi"/>
+                <w:sz w:val="24"/>
+                <w:szCs w:val="24"/>
+              </w:rPr>
+              <w:t>LCD Display</w:t>
+            </w:r>
+          </w:p>
+        </w:tc>
+        <w:tc>
+          <w:tcPr>
+            <w:tcW w:w="2788" w:type="dxa"/>
+          </w:tcPr>
+          <w:p>
+            <w:pPr>
+              <w:spacing w:after="99"/>
+              <w:rPr>
+                <w:rFonts w:asciiTheme="minorHAnsi" w:hAnsiTheme="minorHAnsi" w:cstheme="minorHAnsi"/>
+                <w:sz w:val="24"/>
+                <w:szCs w:val="24"/>
+              </w:rPr>
+            </w:pPr>
+          </w:p>
+        </w:tc>
+        <w:tc>
+          <w:tcPr>
+            <w:tcW w:w="1096" w:type="dxa"/>
+          </w:tcPr>
+          <w:p>
+            <w:pPr>
+              <w:spacing w:after="99"/>
+              <w:jc w:val="center"/>
+              <w:rPr>
+                <w:rFonts w:asciiTheme="minorHAnsi" w:hAnsiTheme="minorHAnsi" w:cstheme="minorHAnsi"/>
+                <w:sz w:val="24"/>
+                <w:szCs w:val="24"/>
+              </w:rPr>
+            </w:pPr>
+            <w:r>
+              <w:rPr>
+                <w:rFonts w:asciiTheme="minorHAnsi" w:hAnsiTheme="minorHAnsi" w:cstheme="minorHAnsi"/>
+                <w:sz w:val="24"/>
+                <w:szCs w:val="24"/>
+              </w:rPr>
+              <w:t>1</w:t>
+            </w:r>
+          </w:p>
+        </w:tc>
+        <w:tc>
+          <w:tcPr>
+            <w:tcW w:w="3129" w:type="dxa"/>
+          </w:tcPr>
+          <w:p>
+            <w:pPr>
+              <w:spacing w:after="99"/>
+              <w:rPr>
+                <w:rFonts w:asciiTheme="minorHAnsi" w:hAnsiTheme="minorHAnsi" w:cstheme="minorHAnsi"/>
+                <w:sz w:val="24"/>
+                <w:szCs w:val="24"/>
+              </w:rPr>
+            </w:pPr>
+            <w:r>
+              <w:rPr>
+                <w:rFonts w:asciiTheme="minorHAnsi" w:hAnsiTheme="minorHAnsi" w:cstheme="minorHAnsi"/>
+                <w:sz w:val="24"/>
+                <w:szCs w:val="24"/>
+              </w:rPr>
+              <w:t>Display Messages to the user</w:t>
+            </w:r>
+          </w:p>
+        </w:tc>
+      </w:tr>
+      <w:tr>
+        <w:tc>
+          <w:tcPr>
+            <w:tcW w:w="2337" w:type="dxa"/>
+          </w:tcPr>
+          <w:p>
+            <w:pPr>
+              <w:spacing w:after="99"/>
+              <w:rPr>
+                <w:rFonts w:asciiTheme="minorHAnsi" w:hAnsiTheme="minorHAnsi" w:cstheme="minorHAnsi"/>
+                <w:sz w:val="24"/>
+                <w:szCs w:val="24"/>
+              </w:rPr>
+            </w:pPr>
+            <w:r>
+              <w:rPr>
+                <w:rFonts w:asciiTheme="minorHAnsi" w:hAnsiTheme="minorHAnsi" w:cstheme="minorHAnsi"/>
+                <w:sz w:val="24"/>
+                <w:szCs w:val="24"/>
+              </w:rPr>
+              <w:t>Ultrasonic Sensor</w:t>
+            </w:r>
+          </w:p>
+        </w:tc>
+        <w:tc>
+          <w:tcPr>
+            <w:tcW w:w="2788" w:type="dxa"/>
+          </w:tcPr>
+          <w:p>
+            <w:pPr>
+              <w:spacing w:after="99"/>
+              <w:rPr>
+                <w:rFonts w:asciiTheme="minorHAnsi" w:hAnsiTheme="minorHAnsi" w:cstheme="minorHAnsi"/>
+                <w:sz w:val="24"/>
+                <w:szCs w:val="24"/>
+              </w:rPr>
+            </w:pPr>
+            <w:r>
+              <w:rPr>
+                <w:rFonts w:asciiTheme="minorHAnsi" w:hAnsiTheme="minorHAnsi" w:cstheme="minorHAnsi"/>
+                <w:sz w:val="24"/>
+                <w:szCs w:val="24"/>
+              </w:rPr>
+              <w:t>HC-SR04</w:t>
+            </w:r>
+          </w:p>
+        </w:tc>
+        <w:tc>
+          <w:tcPr>
+            <w:tcW w:w="1096" w:type="dxa"/>
+          </w:tcPr>
+          <w:p>
+            <w:pPr>
+              <w:spacing w:after="99"/>
+              <w:jc w:val="center"/>
+              <w:rPr>
+                <w:rFonts w:asciiTheme="minorHAnsi" w:hAnsiTheme="minorHAnsi" w:cstheme="minorHAnsi"/>
+                <w:sz w:val="24"/>
+                <w:szCs w:val="24"/>
+              </w:rPr>
+            </w:pPr>
+            <w:r>
+              <w:rPr>
+                <w:rFonts w:asciiTheme="minorHAnsi" w:hAnsiTheme="minorHAnsi" w:cstheme="minorHAnsi"/>
+                <w:sz w:val="24"/>
+                <w:szCs w:val="24"/>
+              </w:rPr>
+              <w:t>1</w:t>
+            </w:r>
+          </w:p>
+        </w:tc>
+        <w:tc>
+          <w:tcPr>
+            <w:tcW w:w="3129" w:type="dxa"/>
+          </w:tcPr>
+          <w:p>
+            <w:pPr>
+              <w:spacing w:after="99"/>
+              <w:rPr>
+                <w:rFonts w:asciiTheme="minorHAnsi" w:hAnsiTheme="minorHAnsi" w:cstheme="minorHAnsi"/>
+                <w:sz w:val="24"/>
+                <w:szCs w:val="24"/>
+              </w:rPr>
+            </w:pPr>
+            <w:r>
+              <w:rPr>
+                <w:rFonts w:asciiTheme="minorHAnsi" w:hAnsiTheme="minorHAnsi" w:cstheme="minorHAnsi"/>
+                <w:sz w:val="24"/>
+                <w:szCs w:val="24"/>
+              </w:rPr>
+              <w:t>Measure distances</w:t>
+            </w:r>
+          </w:p>
+        </w:tc>
+      </w:tr>
+      <w:tr>
+        <w:tc>
+          <w:tcPr>
+            <w:tcW w:w="2337" w:type="dxa"/>
+          </w:tcPr>
+          <w:p>
+            <w:pPr>
+              <w:spacing w:after="99"/>
+              <w:rPr>
+                <w:rFonts w:asciiTheme="minorHAnsi" w:hAnsiTheme="minorHAnsi" w:cstheme="minorHAnsi"/>
+                <w:sz w:val="24"/>
+                <w:szCs w:val="24"/>
+              </w:rPr>
+            </w:pPr>
+            <w:r>
+              <w:rPr>
+                <w:rFonts w:asciiTheme="minorHAnsi" w:hAnsiTheme="minorHAnsi" w:cstheme="minorHAnsi"/>
+                <w:sz w:val="24"/>
+                <w:szCs w:val="24"/>
+              </w:rPr>
+              <w:t>Push Button</w:t>
+            </w:r>
+          </w:p>
+        </w:tc>
+        <w:tc>
+          <w:tcPr>
+            <w:tcW w:w="2788" w:type="dxa"/>
+          </w:tcPr>
+          <w:p>
+            <w:pPr>
+              <w:spacing w:after="99"/>
+              <w:rPr>
+                <w:rFonts w:asciiTheme="minorHAnsi" w:hAnsiTheme="minorHAnsi" w:cstheme="minorHAnsi"/>
+                <w:sz w:val="24"/>
+                <w:szCs w:val="24"/>
+              </w:rPr>
+            </w:pPr>
+          </w:p>
+        </w:tc>
+        <w:tc>
+          <w:tcPr>
+            <w:tcW w:w="1096" w:type="dxa"/>
+          </w:tcPr>
+          <w:p>
+            <w:pPr>
+              <w:spacing w:after="99"/>
+              <w:jc w:val="center"/>
+              <w:rPr>
+                <w:rFonts w:asciiTheme="minorHAnsi" w:hAnsiTheme="minorHAnsi" w:cstheme="minorHAnsi"/>
+                <w:sz w:val="24"/>
+                <w:szCs w:val="24"/>
+              </w:rPr>
+            </w:pPr>
+            <w:r>
+              <w:rPr>
+                <w:rFonts w:asciiTheme="minorHAnsi" w:hAnsiTheme="minorHAnsi" w:cstheme="minorHAnsi"/>
+                <w:sz w:val="24"/>
+                <w:szCs w:val="24"/>
+              </w:rPr>
+              <w:t>2</w:t>
+            </w:r>
+          </w:p>
+        </w:tc>
+        <w:tc>
+          <w:tcPr>
+            <w:tcW w:w="3129" w:type="dxa"/>
+          </w:tcPr>
+          <w:p>
+            <w:pPr>
+              <w:spacing w:after="99"/>
+              <w:rPr>
+                <w:rFonts w:asciiTheme="minorHAnsi" w:hAnsiTheme="minorHAnsi" w:cstheme="minorHAnsi"/>
+                <w:sz w:val="24"/>
+                <w:szCs w:val="24"/>
+              </w:rPr>
+            </w:pPr>
+            <w:r>
+              <w:rPr>
+                <w:rFonts w:asciiTheme="minorHAnsi" w:hAnsiTheme="minorHAnsi" w:cstheme="minorHAnsi"/>
+                <w:sz w:val="24"/>
+                <w:szCs w:val="24"/>
+              </w:rPr>
+              <w:t>Calibrate, Recording</w:t>
+            </w:r>
+          </w:p>
+        </w:tc>
+      </w:tr>
+      <w:tr>
+        <w:tc>
+          <w:tcPr>
+            <w:tcW w:w="2337" w:type="dxa"/>
+          </w:tcPr>
+          <w:p>
+            <w:pPr>
+              <w:spacing w:after="99"/>
+              <w:rPr>
+                <w:rFonts w:asciiTheme="minorHAnsi" w:hAnsiTheme="minorHAnsi" w:cstheme="minorHAnsi"/>
+                <w:sz w:val="24"/>
+                <w:szCs w:val="24"/>
+              </w:rPr>
+            </w:pPr>
+            <w:r>
+              <w:rPr>
+                <w:rFonts w:asciiTheme="minorHAnsi" w:hAnsiTheme="minorHAnsi" w:cstheme="minorHAnsi"/>
+                <w:sz w:val="24"/>
+                <w:szCs w:val="24"/>
+              </w:rPr>
+              <w:t>LED</w:t>
+            </w:r>
+          </w:p>
+        </w:tc>
+        <w:tc>
+          <w:tcPr>
+            <w:tcW w:w="2788" w:type="dxa"/>
+          </w:tcPr>
+          <w:p>
+            <w:pPr>
+              <w:spacing w:after="99"/>
+              <w:rPr>
+                <w:rFonts w:asciiTheme="minorHAnsi" w:hAnsiTheme="minorHAnsi" w:cstheme="minorHAnsi"/>
+                <w:sz w:val="24"/>
+                <w:szCs w:val="24"/>
+              </w:rPr>
+            </w:pPr>
+          </w:p>
+        </w:tc>
+        <w:tc>
+          <w:tcPr>
+            <w:tcW w:w="1096" w:type="dxa"/>
+          </w:tcPr>
+          <w:p>
+            <w:pPr>
+              <w:spacing w:after="99"/>
+              <w:jc w:val="center"/>
+              <w:rPr>
+                <w:rFonts w:asciiTheme="minorHAnsi" w:hAnsiTheme="minorHAnsi" w:cstheme="minorHAnsi"/>
+                <w:sz w:val="24"/>
+                <w:szCs w:val="24"/>
+              </w:rPr>
+            </w:pPr>
+            <w:r>
+              <w:rPr>
+                <w:rFonts w:asciiTheme="minorHAnsi" w:hAnsiTheme="minorHAnsi" w:cstheme="minorHAnsi"/>
+                <w:sz w:val="24"/>
+                <w:szCs w:val="24"/>
+              </w:rPr>
+              <w:t>4</w:t>
+            </w:r>
+          </w:p>
+        </w:tc>
+        <w:tc>
+          <w:tcPr>
+            <w:tcW w:w="3129" w:type="dxa"/>
+          </w:tcPr>
+          <w:p>
+            <w:pPr>
+              <w:spacing w:after="99"/>
+              <w:rPr>
+                <w:rFonts w:asciiTheme="minorHAnsi" w:hAnsiTheme="minorHAnsi" w:cstheme="minorHAnsi"/>
+                <w:sz w:val="24"/>
+                <w:szCs w:val="24"/>
+              </w:rPr>
+            </w:pPr>
+            <w:r>
+              <w:rPr>
+                <w:rFonts w:asciiTheme="minorHAnsi" w:hAnsiTheme="minorHAnsi" w:cstheme="minorHAnsi"/>
+                <w:sz w:val="24"/>
+                <w:szCs w:val="24"/>
+              </w:rPr>
+              <w:t>Power, Detected, Recording, Calibrated</w:t>
+            </w:r>
+          </w:p>
+        </w:tc>
+      </w:tr>
+      <w:tr>
+        <w:tc>
+          <w:tcPr>
+            <w:tcW w:w="2337" w:type="dxa"/>
+          </w:tcPr>
+          <w:p>
+            <w:pPr>
+              <w:spacing w:after="99"/>
+              <w:rPr>
+                <w:rFonts w:asciiTheme="minorHAnsi" w:hAnsiTheme="minorHAnsi" w:cstheme="minorHAnsi"/>
+                <w:sz w:val="24"/>
+                <w:szCs w:val="24"/>
+              </w:rPr>
+            </w:pPr>
+            <w:r>
+              <w:rPr>
+                <w:rFonts w:asciiTheme="minorHAnsi" w:hAnsiTheme="minorHAnsi" w:cstheme="minorHAnsi"/>
+                <w:sz w:val="24"/>
+                <w:szCs w:val="24"/>
+              </w:rPr>
+              <w:t>Resistor</w:t>
+            </w:r>
+          </w:p>
+        </w:tc>
+        <w:tc>
+          <w:tcPr>
+            <w:tcW w:w="2788" w:type="dxa"/>
+          </w:tcPr>
+          <w:p>
+            <w:pPr>
+              <w:spacing w:after="99"/>
+              <w:rPr>
+                <w:rFonts w:asciiTheme="minorHAnsi" w:hAnsiTheme="minorHAnsi" w:cstheme="minorHAnsi"/>
+                <w:sz w:val="24"/>
+                <w:szCs w:val="24"/>
+              </w:rPr>
+            </w:pPr>
+          </w:p>
+        </w:tc>
+        <w:tc>
+          <w:tcPr>
+            <w:tcW w:w="1096" w:type="dxa"/>
+          </w:tcPr>
+          <w:p>
+            <w:pPr>
+              <w:spacing w:after="99"/>
+              <w:jc w:val="center"/>
+              <w:rPr>
+                <w:rFonts w:asciiTheme="minorHAnsi" w:hAnsiTheme="minorHAnsi" w:cstheme="minorHAnsi"/>
+                <w:sz w:val="24"/>
+                <w:szCs w:val="24"/>
+              </w:rPr>
+            </w:pPr>
+            <w:r>
+              <w:rPr>
+                <w:rFonts w:asciiTheme="minorHAnsi" w:hAnsiTheme="minorHAnsi" w:cstheme="minorHAnsi"/>
+                <w:sz w:val="24"/>
+                <w:szCs w:val="24"/>
+              </w:rPr>
+              <w:t>4</w:t>
+            </w:r>
+          </w:p>
+        </w:tc>
+        <w:tc>
+          <w:tcPr>
+            <w:tcW w:w="3129" w:type="dxa"/>
+          </w:tcPr>
+          <w:p>
+            <w:pPr>
+              <w:spacing w:after="99"/>
+              <w:rPr>
+                <w:rFonts w:asciiTheme="minorHAnsi" w:hAnsiTheme="minorHAnsi" w:cstheme="minorHAnsi"/>
+                <w:sz w:val="24"/>
+                <w:szCs w:val="24"/>
+              </w:rPr>
+            </w:pPr>
+            <w:r>
+              <w:rPr>
+                <w:rFonts w:asciiTheme="minorHAnsi" w:hAnsiTheme="minorHAnsi" w:cstheme="minorHAnsi"/>
+                <w:sz w:val="24"/>
+                <w:szCs w:val="24"/>
+              </w:rPr>
+              <w:t>For LEDs</w:t>
+            </w:r>
+          </w:p>
+        </w:tc>
+      </w:tr>
+      <w:tr>
+        <w:tc>
+          <w:tcPr>
+            <w:tcW w:w="2337" w:type="dxa"/>
+          </w:tcPr>
+          <w:p>
+            <w:pPr>
+              <w:spacing w:after="99"/>
+              <w:rPr>
+                <w:rFonts w:asciiTheme="minorHAnsi" w:hAnsiTheme="minorHAnsi" w:cstheme="minorHAnsi"/>
+                <w:sz w:val="24"/>
+                <w:szCs w:val="24"/>
+              </w:rPr>
+            </w:pPr>
+            <w:r>
+              <w:rPr>
+                <w:rFonts w:asciiTheme="minorHAnsi" w:hAnsiTheme="minorHAnsi" w:cstheme="minorHAnsi"/>
+                <w:sz w:val="24"/>
+                <w:szCs w:val="24"/>
+              </w:rPr>
+              <w:t>Arduino Mega</w:t>
+            </w:r>
+          </w:p>
+        </w:tc>
+        <w:tc>
+          <w:tcPr>
+            <w:tcW w:w="2788" w:type="dxa"/>
+          </w:tcPr>
+          <w:p>
+            <w:pPr>
+              <w:spacing w:after="99"/>
+              <w:rPr>
+                <w:rFonts w:asciiTheme="minorHAnsi" w:hAnsiTheme="minorHAnsi" w:cstheme="minorHAnsi"/>
+                <w:sz w:val="24"/>
+                <w:szCs w:val="24"/>
+              </w:rPr>
+            </w:pPr>
+            <w:r>
+              <w:rPr>
+                <w:rFonts w:asciiTheme="minorHAnsi" w:hAnsiTheme="minorHAnsi" w:cstheme="minorHAnsi"/>
+                <w:sz w:val="24"/>
+                <w:szCs w:val="24"/>
+              </w:rPr>
+              <w:t>A</w:t>
+            </w:r>
+            <w:r>
+              <w:rPr>
+                <w:rFonts w:asciiTheme="minorHAnsi" w:hAnsiTheme="minorHAnsi" w:cstheme="minorHAnsi"/>
+                <w:sz w:val="24"/>
+                <w:szCs w:val="24"/>
+              </w:rPr>
+              <w:t xml:space="preserve">rduino </w:t>
+            </w:r>
+            <w:r>
+              <w:rPr>
+                <w:rFonts w:asciiTheme="minorHAnsi" w:hAnsiTheme="minorHAnsi" w:cstheme="minorHAnsi"/>
+                <w:sz w:val="24"/>
+                <w:szCs w:val="24"/>
+              </w:rPr>
+              <w:t>M</w:t>
+            </w:r>
+            <w:r>
+              <w:rPr>
+                <w:rFonts w:asciiTheme="minorHAnsi" w:hAnsiTheme="minorHAnsi" w:cstheme="minorHAnsi"/>
+                <w:sz w:val="24"/>
+                <w:szCs w:val="24"/>
+              </w:rPr>
+              <w:t>ega</w:t>
+            </w:r>
+            <w:r>
+              <w:rPr>
+                <w:rFonts w:asciiTheme="minorHAnsi" w:hAnsiTheme="minorHAnsi" w:cstheme="minorHAnsi"/>
+                <w:sz w:val="24"/>
+                <w:szCs w:val="24"/>
+              </w:rPr>
+              <w:t xml:space="preserve"> 2560 REV3</w:t>
+            </w:r>
+          </w:p>
+        </w:tc>
+        <w:tc>
+          <w:tcPr>
+            <w:tcW w:w="1096" w:type="dxa"/>
+          </w:tcPr>
+          <w:p>
+            <w:pPr>
+              <w:spacing w:after="99"/>
+              <w:jc w:val="center"/>
+              <w:rPr>
+                <w:rFonts w:asciiTheme="minorHAnsi" w:hAnsiTheme="minorHAnsi" w:cstheme="minorHAnsi"/>
+                <w:sz w:val="24"/>
+                <w:szCs w:val="24"/>
+              </w:rPr>
+            </w:pPr>
+            <w:r>
+              <w:rPr>
+                <w:rFonts w:asciiTheme="minorHAnsi" w:hAnsiTheme="minorHAnsi" w:cstheme="minorHAnsi"/>
+                <w:sz w:val="24"/>
+                <w:szCs w:val="24"/>
+              </w:rPr>
+              <w:t>1</w:t>
+            </w:r>
+          </w:p>
+        </w:tc>
+        <w:tc>
+          <w:tcPr>
+            <w:tcW w:w="3129" w:type="dxa"/>
+          </w:tcPr>
+          <w:p>
+            <w:pPr>
+              <w:spacing w:after="99"/>
+              <w:rPr>
+                <w:rFonts w:asciiTheme="minorHAnsi" w:hAnsiTheme="minorHAnsi" w:cstheme="minorHAnsi"/>
+                <w:sz w:val="24"/>
+                <w:szCs w:val="24"/>
+              </w:rPr>
+            </w:pPr>
+            <w:r>
+              <w:rPr>
+                <w:rFonts w:asciiTheme="minorHAnsi" w:hAnsiTheme="minorHAnsi" w:cstheme="minorHAnsi"/>
+                <w:sz w:val="24"/>
+                <w:szCs w:val="24"/>
+              </w:rPr>
+              <w:t>Microcontroller</w:t>
+            </w:r>
+          </w:p>
+        </w:tc>
+      </w:tr>
+      <w:tr>
+        <w:tc>
+          <w:tcPr>
+            <w:tcW w:w="2337" w:type="dxa"/>
+          </w:tcPr>
+          <w:p>
+            <w:pPr>
+              <w:spacing w:after="99"/>
+              <w:rPr>
+                <w:rFonts w:asciiTheme="minorHAnsi" w:hAnsiTheme="minorHAnsi" w:cstheme="minorHAnsi"/>
+                <w:sz w:val="24"/>
+                <w:szCs w:val="24"/>
+              </w:rPr>
+            </w:pPr>
+            <w:r>
+              <w:rPr>
+                <w:rFonts w:asciiTheme="minorHAnsi" w:hAnsiTheme="minorHAnsi" w:cstheme="minorHAnsi"/>
+                <w:sz w:val="24"/>
+                <w:szCs w:val="24"/>
+              </w:rPr>
+              <w:t>Potentiometer</w:t>
+            </w:r>
+          </w:p>
+        </w:tc>
+        <w:tc>
+          <w:tcPr>
+            <w:tcW w:w="2788" w:type="dxa"/>
+          </w:tcPr>
+          <w:p>
+            <w:pPr>
+              <w:spacing w:after="99"/>
+              <w:rPr>
+                <w:rFonts w:asciiTheme="minorHAnsi" w:hAnsiTheme="minorHAnsi" w:cstheme="minorHAnsi"/>
+                <w:sz w:val="24"/>
+                <w:szCs w:val="24"/>
+              </w:rPr>
+            </w:pPr>
+          </w:p>
+        </w:tc>
+        <w:tc>
+          <w:tcPr>
+            <w:tcW w:w="1096" w:type="dxa"/>
+          </w:tcPr>
+          <w:p>
+            <w:pPr>
+              <w:spacing w:after="99"/>
+              <w:jc w:val="center"/>
+              <w:rPr>
+                <w:rFonts w:asciiTheme="minorHAnsi" w:hAnsiTheme="minorHAnsi" w:cstheme="minorHAnsi"/>
+                <w:sz w:val="24"/>
+                <w:szCs w:val="24"/>
+              </w:rPr>
+            </w:pPr>
+            <w:r>
+              <w:rPr>
+                <w:rFonts w:asciiTheme="minorHAnsi" w:hAnsiTheme="minorHAnsi" w:cstheme="minorHAnsi"/>
+                <w:sz w:val="24"/>
+                <w:szCs w:val="24"/>
+              </w:rPr>
+              <w:t>1</w:t>
+            </w:r>
+          </w:p>
+        </w:tc>
+        <w:tc>
+          <w:tcPr>
+            <w:tcW w:w="3129" w:type="dxa"/>
+          </w:tcPr>
+          <w:p>
+            <w:pPr>
+              <w:spacing w:after="99"/>
+              <w:rPr>
+                <w:rFonts w:asciiTheme="minorHAnsi" w:hAnsiTheme="minorHAnsi" w:cstheme="minorHAnsi"/>
+                <w:sz w:val="24"/>
+                <w:szCs w:val="24"/>
+              </w:rPr>
+            </w:pPr>
+            <w:r>
+              <w:rPr>
+                <w:rFonts w:asciiTheme="minorHAnsi" w:hAnsiTheme="minorHAnsi" w:cstheme="minorHAnsi"/>
+                <w:sz w:val="24"/>
+                <w:szCs w:val="24"/>
+              </w:rPr>
+              <w:t>For LCD Display, maybe replace with resistor</w:t>
+            </w:r>
+          </w:p>
+        </w:tc>
+      </w:tr>
+      <w:tr>
+        <w:tc>
+          <w:tcPr>
+            <w:tcW w:w="2337" w:type="dxa"/>
+          </w:tcPr>
+          <w:p>
+            <w:pPr>
+              <w:spacing w:after="99"/>
+              <w:rPr>
+                <w:rFonts w:asciiTheme="minorHAnsi" w:hAnsiTheme="minorHAnsi" w:cstheme="minorHAnsi"/>
+                <w:sz w:val="24"/>
+                <w:szCs w:val="24"/>
+              </w:rPr>
+            </w:pPr>
+            <w:r>
+              <w:rPr>
+                <w:rFonts w:asciiTheme="minorHAnsi" w:hAnsiTheme="minorHAnsi" w:cstheme="minorHAnsi"/>
+                <w:sz w:val="24"/>
+                <w:szCs w:val="24"/>
+              </w:rPr>
+              <w:t>Switch</w:t>
+            </w:r>
+          </w:p>
+        </w:tc>
+        <w:tc>
+          <w:tcPr>
+            <w:tcW w:w="2788" w:type="dxa"/>
+          </w:tcPr>
+          <w:p>
+            <w:pPr>
+              <w:spacing w:after="99"/>
+              <w:rPr>
+                <w:rFonts w:asciiTheme="minorHAnsi" w:hAnsiTheme="minorHAnsi" w:cstheme="minorHAnsi"/>
+                <w:sz w:val="24"/>
+                <w:szCs w:val="24"/>
+              </w:rPr>
+            </w:pPr>
+          </w:p>
+        </w:tc>
+        <w:tc>
+          <w:tcPr>
+            <w:tcW w:w="1096" w:type="dxa"/>
+          </w:tcPr>
+          <w:p>
+            <w:pPr>
+              <w:spacing w:after="99"/>
+              <w:jc w:val="center"/>
+              <w:rPr>
+                <w:rFonts w:asciiTheme="minorHAnsi" w:hAnsiTheme="minorHAnsi" w:cstheme="minorHAnsi"/>
+                <w:sz w:val="24"/>
+                <w:szCs w:val="24"/>
+              </w:rPr>
+            </w:pPr>
+            <w:r>
+              <w:rPr>
+                <w:rFonts w:asciiTheme="minorHAnsi" w:hAnsiTheme="minorHAnsi" w:cstheme="minorHAnsi"/>
+                <w:sz w:val="24"/>
+                <w:szCs w:val="24"/>
+              </w:rPr>
+              <w:t>1</w:t>
+            </w:r>
+          </w:p>
+        </w:tc>
+        <w:tc>
+          <w:tcPr>
+            <w:tcW w:w="3129" w:type="dxa"/>
+          </w:tcPr>
+          <w:p>
+            <w:pPr>
+              <w:spacing w:after="99"/>
+              <w:rPr>
+                <w:rFonts w:asciiTheme="minorHAnsi" w:hAnsiTheme="minorHAnsi" w:cstheme="minorHAnsi"/>
+                <w:sz w:val="24"/>
+                <w:szCs w:val="24"/>
+              </w:rPr>
+            </w:pPr>
+            <w:r>
+              <w:rPr>
+                <w:rFonts w:asciiTheme="minorHAnsi" w:hAnsiTheme="minorHAnsi" w:cstheme="minorHAnsi"/>
+                <w:sz w:val="24"/>
+                <w:szCs w:val="24"/>
+              </w:rPr>
+              <w:t>Power on/off</w:t>
+            </w:r>
+          </w:p>
+        </w:tc>
+      </w:tr>
+    </w:tbl>
+    <w:p>
+      <w:pPr>
+        <w:spacing w:after="99" w:line="240" w:lineRule="auto"/>
+        <w:rPr>
+          <w:rFonts w:asciiTheme="minorHAnsi" w:hAnsiTheme="minorHAnsi" w:cstheme="minorHAnsi"/>
+          <w:sz w:val="24"/>
+          <w:szCs w:val="24"/>
+        </w:rPr>
+      </w:pPr>
+    </w:p>
+    <w:p>
+      <w:pPr>
+        <w:spacing w:after="99" w:line="240" w:lineRule="auto"/>
         <w:rPr>
           <w:rFonts w:asciiTheme="minorHAnsi" w:hAnsiTheme="minorHAnsi" w:cstheme="minorHAnsi"/>
           <w:sz w:val="24"/>
@@ -415,6 +1292,18 @@
         </w:rPr>
         <w:t>Circuit Diagram</w:t>
       </w:r>
+    </w:p>
+    <w:p>
+      <w:pPr>
+        <w:spacing w:after="99" w:line="240" w:lineRule="auto"/>
+        <w:rPr>
+          <w:rFonts w:asciiTheme="minorHAnsi" w:hAnsiTheme="minorHAnsi" w:cstheme="minorHAnsi"/>
+          <w:sz w:val="24"/>
+          <w:szCs w:val="24"/>
+        </w:rPr>
+      </w:pPr>
+      <w:bookmarkStart w:id="0" w:name="_GoBack"/>
+      <w:bookmarkEnd w:id="0"/>
     </w:p>
     <w:sectPr>
       <w:pgSz w:w="12240" w:h="15840" w:code="1"/>
@@ -855,6 +1744,25 @@
     <w:semiHidden/>
     <w:unhideWhenUsed/>
   </w:style>
+  <w:style w:type="table" w:styleId="TableGrid">
+    <w:name w:val="Table Grid"/>
+    <w:basedOn w:val="TableNormal"/>
+    <w:uiPriority w:val="39"/>
+    <w:rsid w:val="000E4D0A"/>
+    <w:pPr>
+      <w:spacing w:after="0" w:line="240" w:lineRule="auto"/>
+    </w:pPr>
+    <w:tblPr>
+      <w:tblBorders>
+        <w:top w:val="single" w:sz="4" w:space="0" w:color="auto"/>
+        <w:left w:val="single" w:sz="4" w:space="0" w:color="auto"/>
+        <w:bottom w:val="single" w:sz="4" w:space="0" w:color="auto"/>
+        <w:right w:val="single" w:sz="4" w:space="0" w:color="auto"/>
+        <w:insideH w:val="single" w:sz="4" w:space="0" w:color="auto"/>
+        <w:insideV w:val="single" w:sz="4" w:space="0" w:color="auto"/>
+      </w:tblBorders>
+    </w:tblPr>
+  </w:style>
 </w:styles>
 </file>
 

</xml_diff>